<commit_message>
code submissions and draft edits
</commit_message>
<xml_diff>
--- a/capstone_code_submissions_HUNTER.docx
+++ b/capstone_code_submissions_HUNTER.docx
@@ -197,7 +197,21 @@
       </w:r>
       <w:proofErr w:type="spellEnd"/>
       <w:r>
-        <w:t xml:space="preserve">, and a bunch of things I called main.py because somewhere I found that it worked better with google cloud platform to label them like that. But to make things </w:t>
+        <w:t xml:space="preserve">, and a bunch of things I called main.py because </w:t>
+      </w:r>
+      <w:r>
+        <w:t xml:space="preserve">it made it </w:t>
+      </w:r>
+      <w:proofErr w:type="gramStart"/>
+      <w:r>
+        <w:t>more simple</w:t>
+      </w:r>
+      <w:proofErr w:type="gramEnd"/>
+      <w:r>
+        <w:t xml:space="preserve"> for the google cloud function system to recognize the ‘entry point’ for each app</w:t>
+      </w:r>
+      <w:r>
+        <w:t xml:space="preserve">. But to make things </w:t>
       </w:r>
       <w:proofErr w:type="gramStart"/>
       <w:r>
@@ -275,7 +289,19 @@
           <w:rPr>
             <w:rStyle w:val="Hyperlink"/>
           </w:rPr>
-          <w:t>viirs_upload_cloud_func/main.py</w:t>
+          <w:t>viirs_uploa</w:t>
+        </w:r>
+        <w:r>
+          <w:rPr>
+            <w:rStyle w:val="Hyperlink"/>
+          </w:rPr>
+          <w:t>d</w:t>
+        </w:r>
+        <w:r>
+          <w:rPr>
+            <w:rStyle w:val="Hyperlink"/>
+          </w:rPr>
+          <w:t>_cloud_func/main.py</w:t>
         </w:r>
       </w:hyperlink>
     </w:p>

</xml_diff>